<commit_message>
Ajuste de todas categorias do bot amozon
</commit_message>
<xml_diff>
--- a/Doc/Requisitos e Escopo do Projeto - Caio.docx
+++ b/Doc/Requisitos e Escopo do Projeto - Caio.docx
@@ -908,19 +908,17 @@
         </w:rPr>
         <w:t xml:space="preserve">Evitar setor alimentício e </w:t>
       </w:r>
-      <w:proofErr w:type="spellStart"/>
-      <w:r>
-        <w:rPr>
-          <w:rFonts w:ascii="Calibri" w:eastAsia="Times New Roman" w:hAnsi="Calibri" w:cs="Calibri"/>
-          <w:kern w:val="0"/>
-          <w:sz w:val="22"/>
-          <w:szCs w:val="22"/>
-          <w:lang w:eastAsia="pt-BR"/>
-          <w14:ligatures w14:val="none"/>
-        </w:rPr>
-        <w:t>pereciveis</w:t>
-      </w:r>
-      <w:proofErr w:type="spellEnd"/>
+      <w:r>
+        <w:rPr>
+          <w:rFonts w:ascii="Calibri" w:eastAsia="Times New Roman" w:hAnsi="Calibri" w:cs="Calibri"/>
+          <w:kern w:val="0"/>
+          <w:sz w:val="22"/>
+          <w:szCs w:val="22"/>
+          <w:lang w:eastAsia="pt-BR"/>
+          <w14:ligatures w14:val="none"/>
+        </w:rPr>
+        <w:t>perecíveis</w:t>
+      </w:r>
     </w:p>
     <w:p>
       <w:pPr>

</xml_diff>